<commit_message>
ideas about transfermation and handling mutiple covariates
</commit_message>
<xml_diff>
--- a/docs/meetingnote2022.12.20-DesignofiRCT.docx
+++ b/docs/meetingnote2022.12.20-DesignofiRCT.docx
@@ -496,10 +496,12 @@
     </w:p>
     <w:p>
       <w:pPr>
-        <w:rPr>
-          <w:rFonts w:cs="Times New Roman (Body CS)"/>
-          <w:sz w:val="24"/>
-          <w:szCs w:val="24"/>
+        <w:ind w:left="720" w:hanging="360"/>
+        <w:rPr>
+          <w:b/>
+          <w:bCs/>
+          <w:sz w:val="28"/>
+          <w:szCs w:val="28"/>
         </w:rPr>
       </w:pPr>
       <w:r>
@@ -908,6 +910,150 @@
           <w:sz w:val="28"/>
           <w:szCs w:val="28"/>
         </w:rPr>
+        <w:t>Thoughts about the transformation function</w:t>
+      </w:r>
+      <w:r>
+        <w:rPr>
+          <w:b/>
+          <w:bCs/>
+          <w:sz w:val="28"/>
+          <w:szCs w:val="28"/>
+        </w:rPr>
+        <w:t>.</w:t>
+      </w:r>
+    </w:p>
+    <w:p>
+      <w:pPr>
+        <w:ind w:left="720" w:hanging="360"/>
+      </w:pPr>
+      <w:r>
+        <w:t xml:space="preserve">I am concerned that the current implementation (which I just emailed you about) might not work fine in our </w:t>
+      </w:r>
+      <w:proofErr w:type="spellStart"/>
+      <w:r>
+        <w:t>iRCT</w:t>
+      </w:r>
+      <w:proofErr w:type="spellEnd"/>
+      <w:r>
+        <w:t xml:space="preserve"> </w:t>
+      </w:r>
+      <w:r>
+        <w:t>case due to a large number of variables we have, which may result in a very large number of possible combinations that can</w:t>
+      </w:r>
+      <w:r>
+        <w:t xml:space="preserve">’t </w:t>
+      </w:r>
+      <w:r>
+        <w:t xml:space="preserve"> be handled by the computer.</w:t>
+      </w:r>
+    </w:p>
+    <w:p>
+      <w:pPr>
+        <w:ind w:left="720" w:hanging="360"/>
+      </w:pPr>
+      <w:r>
+        <w:lastRenderedPageBreak/>
+        <w:t>Possible solutions:</w:t>
+      </w:r>
+    </w:p>
+    <w:p>
+      <w:pPr>
+        <w:pStyle w:val="ListParagraph"/>
+        <w:numPr>
+          <w:ilvl w:val="0"/>
+          <w:numId w:val="7"/>
+        </w:numPr>
+        <w:rPr>
+          <w:sz w:val="24"/>
+          <w:szCs w:val="24"/>
+        </w:rPr>
+      </w:pPr>
+      <w:r>
+        <w:rPr>
+          <w:sz w:val="24"/>
+          <w:szCs w:val="24"/>
+        </w:rPr>
+        <w:t>Develo</w:t>
+      </w:r>
+      <w:r>
+        <w:rPr>
+          <w:sz w:val="24"/>
+          <w:szCs w:val="24"/>
+        </w:rPr>
+        <w:t>p a second version of the transformation function (first fully understand the current java version that I emailed you). The overall idea of this second version is not to physically create all possible combinations, rather just compute the index of a record based on the value of the record.</w:t>
+      </w:r>
+    </w:p>
+    <w:p>
+      <w:pPr>
+        <w:pStyle w:val="ListParagraph"/>
+        <w:numPr>
+          <w:ilvl w:val="0"/>
+          <w:numId w:val="7"/>
+        </w:numPr>
+        <w:rPr>
+          <w:sz w:val="24"/>
+          <w:szCs w:val="24"/>
+        </w:rPr>
+      </w:pPr>
+      <w:r>
+        <w:rPr>
+          <w:sz w:val="24"/>
+          <w:szCs w:val="24"/>
+        </w:rPr>
+        <w:t xml:space="preserve">Not to use transformation, rather, compute the distance between two data points of multiple variables. </w:t>
+      </w:r>
+      <w:r>
+        <w:rPr>
+          <w:sz w:val="24"/>
+          <w:szCs w:val="24"/>
+        </w:rPr>
+        <w:t xml:space="preserve">I am sure there are ways to do this </w:t>
+      </w:r>
+      <w:proofErr w:type="spellStart"/>
+      <w:r>
+        <w:rPr>
+          <w:sz w:val="24"/>
+          <w:szCs w:val="24"/>
+        </w:rPr>
+        <w:t>outthere</w:t>
+      </w:r>
+      <w:proofErr w:type="spellEnd"/>
+      <w:r>
+        <w:rPr>
+          <w:sz w:val="24"/>
+          <w:szCs w:val="24"/>
+        </w:rPr>
+        <w:t xml:space="preserve">. </w:t>
+      </w:r>
+    </w:p>
+    <w:p>
+      <w:pPr>
+        <w:pStyle w:val="ListParagraph"/>
+        <w:ind w:left="1080"/>
+        <w:rPr>
+          <w:rFonts w:cs="Times New Roman (Body CS)"/>
+          <w:sz w:val="24"/>
+          <w:szCs w:val="24"/>
+        </w:rPr>
+      </w:pPr>
+    </w:p>
+    <w:p>
+      <w:pPr>
+        <w:ind w:left="720" w:hanging="360"/>
+        <w:rPr>
+          <w:b/>
+          <w:bCs/>
+          <w:sz w:val="28"/>
+          <w:szCs w:val="28"/>
+        </w:rPr>
+      </w:pPr>
+      <w:r>
+        <w:rPr>
+          <w:b/>
+          <w:bCs/>
+          <w:sz w:val="28"/>
+          <w:szCs w:val="28"/>
+        </w:rPr>
         <w:t>Progress made in the past week.</w:t>
       </w:r>
     </w:p>
@@ -946,7 +1092,6 @@
           <w:sz w:val="28"/>
           <w:szCs w:val="28"/>
         </w:rPr>
-        <w:lastRenderedPageBreak/>
         <w:t>Issues/Questions</w:t>
       </w:r>
       <w:r>
@@ -1659,6 +1804,97 @@
     </w:lvl>
   </w:abstractNum>
   <w:abstractNum w:abstractNumId="5" w15:restartNumberingAfterBreak="0">
+    <w:nsid w:val="648A49E8"/>
+    <w:multiLevelType w:val="hybridMultilevel"/>
+    <w:tmpl w:val="102A7B1E"/>
+    <w:lvl w:ilvl="0" w:tplc="2B86014C">
+      <w:start w:val="1"/>
+      <w:numFmt w:val="decimal"/>
+      <w:lvlText w:val="%1)"/>
+      <w:lvlJc w:val="left"/>
+      <w:pPr>
+        <w:ind w:left="720" w:hanging="360"/>
+      </w:pPr>
+      <w:rPr>
+        <w:rFonts w:hint="default"/>
+        <w:b w:val="0"/>
+        <w:sz w:val="22"/>
+      </w:rPr>
+    </w:lvl>
+    <w:lvl w:ilvl="1" w:tplc="04090019" w:tentative="1">
+      <w:start w:val="1"/>
+      <w:numFmt w:val="lowerLetter"/>
+      <w:lvlText w:val="%2."/>
+      <w:lvlJc w:val="left"/>
+      <w:pPr>
+        <w:ind w:left="1440" w:hanging="360"/>
+      </w:pPr>
+    </w:lvl>
+    <w:lvl w:ilvl="2" w:tplc="0409001B" w:tentative="1">
+      <w:start w:val="1"/>
+      <w:numFmt w:val="lowerRoman"/>
+      <w:lvlText w:val="%3."/>
+      <w:lvlJc w:val="right"/>
+      <w:pPr>
+        <w:ind w:left="2160" w:hanging="180"/>
+      </w:pPr>
+    </w:lvl>
+    <w:lvl w:ilvl="3" w:tplc="0409000F" w:tentative="1">
+      <w:start w:val="1"/>
+      <w:numFmt w:val="decimal"/>
+      <w:lvlText w:val="%4."/>
+      <w:lvlJc w:val="left"/>
+      <w:pPr>
+        <w:ind w:left="2880" w:hanging="360"/>
+      </w:pPr>
+    </w:lvl>
+    <w:lvl w:ilvl="4" w:tplc="04090019" w:tentative="1">
+      <w:start w:val="1"/>
+      <w:numFmt w:val="lowerLetter"/>
+      <w:lvlText w:val="%5."/>
+      <w:lvlJc w:val="left"/>
+      <w:pPr>
+        <w:ind w:left="3600" w:hanging="360"/>
+      </w:pPr>
+    </w:lvl>
+    <w:lvl w:ilvl="5" w:tplc="0409001B" w:tentative="1">
+      <w:start w:val="1"/>
+      <w:numFmt w:val="lowerRoman"/>
+      <w:lvlText w:val="%6."/>
+      <w:lvlJc w:val="right"/>
+      <w:pPr>
+        <w:ind w:left="4320" w:hanging="180"/>
+      </w:pPr>
+    </w:lvl>
+    <w:lvl w:ilvl="6" w:tplc="0409000F" w:tentative="1">
+      <w:start w:val="1"/>
+      <w:numFmt w:val="decimal"/>
+      <w:lvlText w:val="%7."/>
+      <w:lvlJc w:val="left"/>
+      <w:pPr>
+        <w:ind w:left="5040" w:hanging="360"/>
+      </w:pPr>
+    </w:lvl>
+    <w:lvl w:ilvl="7" w:tplc="04090019" w:tentative="1">
+      <w:start w:val="1"/>
+      <w:numFmt w:val="lowerLetter"/>
+      <w:lvlText w:val="%8."/>
+      <w:lvlJc w:val="left"/>
+      <w:pPr>
+        <w:ind w:left="5760" w:hanging="360"/>
+      </w:pPr>
+    </w:lvl>
+    <w:lvl w:ilvl="8" w:tplc="0409001B" w:tentative="1">
+      <w:start w:val="1"/>
+      <w:numFmt w:val="lowerRoman"/>
+      <w:lvlText w:val="%9."/>
+      <w:lvlJc w:val="right"/>
+      <w:pPr>
+        <w:ind w:left="6480" w:hanging="180"/>
+      </w:pPr>
+    </w:lvl>
+  </w:abstractNum>
+  <w:abstractNum w:abstractNumId="6" w15:restartNumberingAfterBreak="0">
     <w:nsid w:val="6D272F36"/>
     <w:multiLevelType w:val="hybridMultilevel"/>
     <w:tmpl w:val="F96A1ACA"/>
@@ -1751,7 +1987,7 @@
     <w:abstractNumId w:val="1"/>
   </w:num>
   <w:num w:numId="2" w16cid:durableId="1029067031">
-    <w:abstractNumId w:val="5"/>
+    <w:abstractNumId w:val="6"/>
   </w:num>
   <w:num w:numId="3" w16cid:durableId="563182592">
     <w:abstractNumId w:val="0"/>
@@ -1764,6 +2000,9 @@
   </w:num>
   <w:num w:numId="6" w16cid:durableId="122506279">
     <w:abstractNumId w:val="2"/>
+  </w:num>
+  <w:num w:numId="7" w16cid:durableId="796408172">
+    <w:abstractNumId w:val="5"/>
   </w:num>
 </w:numbering>
 </file>

</xml_diff>

<commit_message>
push before meeting 12_28_2022
</commit_message>
<xml_diff>
--- a/docs/meetingnote2022.12.20-DesignofiRCT.docx
+++ b/docs/meetingnote2022.12.20-DesignofiRCT.docx
@@ -66,7 +66,16 @@
           <w:sz w:val="24"/>
           <w:szCs w:val="24"/>
         </w:rPr>
-        <w:t xml:space="preserve">Xia Jiang, </w:t>
+        <w:t xml:space="preserve">Xia </w:t>
+      </w:r>
+      <w:proofErr w:type="gramStart"/>
+      <w:r>
+        <w:rPr>
+          <w:rFonts w:cstheme="minorHAnsi"/>
+          <w:sz w:val="24"/>
+          <w:szCs w:val="24"/>
+        </w:rPr>
+        <w:t xml:space="preserve">Jiang, </w:t>
       </w:r>
       <w:r>
         <w:rPr>
@@ -75,7 +84,17 @@
           <w:sz w:val="24"/>
           <w:szCs w:val="24"/>
         </w:rPr>
-        <w:t> Garrett Barber</w:t>
+        <w:t> Garrett</w:t>
+      </w:r>
+      <w:proofErr w:type="gramEnd"/>
+      <w:r>
+        <w:rPr>
+          <w:rFonts w:eastAsia="Times New Roman" w:cstheme="minorHAnsi"/>
+          <w:color w:val="000000"/>
+          <w:sz w:val="24"/>
+          <w:szCs w:val="24"/>
+        </w:rPr>
+        <w:t xml:space="preserve"> Barber</w:t>
       </w:r>
     </w:p>
     <w:p>
@@ -765,7 +784,25 @@
           <w:sz w:val="24"/>
           <w:szCs w:val="24"/>
         </w:rPr>
-        <w:t xml:space="preserve">Identify more interesting “treatment” variables such as Menopausal status in our LSM-15 year, use method developed in 5) to convert them into binary each respectively, if they are non-binary. Then  apply </w:t>
+        <w:t xml:space="preserve">Identify more interesting “treatment” variables such as Menopausal status in our LSM-15 year, use method developed in 5) to convert them into binary each respectively, if they are non-binary. </w:t>
+      </w:r>
+      <w:proofErr w:type="gramStart"/>
+      <w:r>
+        <w:rPr>
+          <w:rFonts w:cs="Times New Roman (Body CS)"/>
+          <w:sz w:val="24"/>
+          <w:szCs w:val="24"/>
+        </w:rPr>
+        <w:t>Then  apply</w:t>
+      </w:r>
+      <w:proofErr w:type="gramEnd"/>
+      <w:r>
+        <w:rPr>
+          <w:rFonts w:cs="Times New Roman (Body CS)"/>
+          <w:sz w:val="24"/>
+          <w:szCs w:val="24"/>
+        </w:rPr>
+        <w:t xml:space="preserve"> </w:t>
       </w:r>
       <w:proofErr w:type="spellStart"/>
       <w:r>
@@ -845,7 +882,25 @@
           <w:sz w:val="24"/>
           <w:szCs w:val="24"/>
         </w:rPr>
-        <w:t xml:space="preserve">In terms of the completed causal network, such as the you (Garrett) learned using FCI with our LSM-15year, you can just retrieve the direct causes to the target variable (BCM) </w:t>
+        <w:t xml:space="preserve">In terms of the completed causal network, such as </w:t>
+      </w:r>
+      <w:proofErr w:type="gramStart"/>
+      <w:r>
+        <w:rPr>
+          <w:rFonts w:cs="Times New Roman (Body CS)"/>
+          <w:sz w:val="24"/>
+          <w:szCs w:val="24"/>
+        </w:rPr>
+        <w:t>the you</w:t>
+      </w:r>
+      <w:proofErr w:type="gramEnd"/>
+      <w:r>
+        <w:rPr>
+          <w:rFonts w:cs="Times New Roman (Body CS)"/>
+          <w:sz w:val="24"/>
+          <w:szCs w:val="24"/>
+        </w:rPr>
+        <w:t xml:space="preserve"> (Garrett) learned using FCI with our LSM-15year, you can just retrieve the direct causes to the target variable (BCM) </w:t>
       </w:r>
       <w:r>
         <w:rPr>
@@ -935,16 +990,15 @@
       </w:r>
       <w:proofErr w:type="spellEnd"/>
       <w:r>
-        <w:t xml:space="preserve"> </w:t>
-      </w:r>
-      <w:r>
-        <w:t>case due to a large number of variables we have, which may result in a very large number of possible combinations that can</w:t>
-      </w:r>
-      <w:r>
-        <w:t xml:space="preserve">’t </w:t>
-      </w:r>
-      <w:r>
-        <w:t xml:space="preserve"> be handled by the computer.</w:t>
+        <w:t xml:space="preserve"> case due to a large number of variables we have, which may result in a very large number of possible combinations that </w:t>
+      </w:r>
+      <w:proofErr w:type="gramStart"/>
+      <w:r>
+        <w:t>can’t  be</w:t>
+      </w:r>
+      <w:proofErr w:type="gramEnd"/>
+      <w:r>
+        <w:t xml:space="preserve"> handled by the computer.</w:t>
       </w:r>
     </w:p>
     <w:p>
@@ -1007,23 +1061,21 @@
           <w:sz w:val="24"/>
           <w:szCs w:val="24"/>
         </w:rPr>
-        <w:t xml:space="preserve">I am sure there are ways to do this </w:t>
-      </w:r>
-      <w:proofErr w:type="spellStart"/>
-      <w:r>
-        <w:rPr>
-          <w:sz w:val="24"/>
-          <w:szCs w:val="24"/>
-        </w:rPr>
-        <w:t>outthere</w:t>
-      </w:r>
-      <w:proofErr w:type="spellEnd"/>
-      <w:r>
-        <w:rPr>
-          <w:sz w:val="24"/>
-          <w:szCs w:val="24"/>
-        </w:rPr>
-        <w:t xml:space="preserve">. </w:t>
+        <w:t>I am sure there are ways to do this out</w:t>
+      </w:r>
+      <w:r>
+        <w:rPr>
+          <w:sz w:val="24"/>
+          <w:szCs w:val="24"/>
+        </w:rPr>
+        <w:t xml:space="preserve"> </w:t>
+      </w:r>
+      <w:r>
+        <w:rPr>
+          <w:sz w:val="24"/>
+          <w:szCs w:val="24"/>
+        </w:rPr>
+        <w:t xml:space="preserve">there. </w:t>
       </w:r>
     </w:p>
     <w:p>
@@ -1253,6 +1305,7 @@
           <w:szCs w:val="24"/>
         </w:rPr>
       </w:pPr>
+      <w:proofErr w:type="gramStart"/>
       <w:r>
         <w:rPr>
           <w:sz w:val="24"/>
@@ -1265,7 +1318,15 @@
           <w:sz w:val="24"/>
           <w:szCs w:val="24"/>
         </w:rPr>
-        <w:t xml:space="preserve"> the “research design” section above. </w:t>
+        <w:t xml:space="preserve"> the</w:t>
+      </w:r>
+      <w:proofErr w:type="gramEnd"/>
+      <w:r>
+        <w:rPr>
+          <w:sz w:val="24"/>
+          <w:szCs w:val="24"/>
+        </w:rPr>
+        <w:t xml:space="preserve"> “research design” section above. </w:t>
       </w:r>
     </w:p>
     <w:p>

</xml_diff>